<commit_message>
Added extra information on framework choice
About Flutter, React Native and Ionic
</commit_message>
<xml_diff>
--- a/Planning for project/RecipeAppResearch.docx
+++ b/Planning for project/RecipeAppResearch.docx
@@ -304,6 +304,1457 @@
     </w:p>
     <w:p>
       <w:r>
+        <w:t>(Expanding on this information below)</w:t>
+      </w:r>
+    </w:p>
+    <w:p>
+      <w:r>
+        <w:br w:type="page"/>
+      </w:r>
+    </w:p>
+    <w:p/>
+    <w:p>
+      <w:r>
+        <w:rPr>
+          <w:b/>
+          <w:bCs/>
+          <w:sz w:val="28"/>
+          <w:szCs w:val="28"/>
+        </w:rPr>
+        <w:t>Comparing Ionic, Flutter, Native React:</w:t>
+      </w:r>
+      <w:r>
+        <w:rPr>
+          <w:b/>
+          <w:bCs/>
+        </w:rPr>
+        <w:br/>
+      </w:r>
+      <w:r>
+        <w:t>Each framework has its strengths and weaknesses which what we’ll explore here:</w:t>
+      </w:r>
+    </w:p>
+    <w:p>
+      <w:pPr>
+        <w:pStyle w:val="ListParagraph"/>
+        <w:numPr>
+          <w:ilvl w:val="0"/>
+          <w:numId w:val="9"/>
+        </w:numPr>
+        <w:rPr>
+          <w:sz w:val="28"/>
+          <w:szCs w:val="28"/>
+          <w:u w:val="single"/>
+        </w:rPr>
+      </w:pPr>
+      <w:r>
+        <w:rPr>
+          <w:sz w:val="28"/>
+          <w:szCs w:val="28"/>
+          <w:u w:val="single"/>
+        </w:rPr>
+        <w:t>Ionic</w:t>
+      </w:r>
+    </w:p>
+    <w:p>
+      <w:pPr>
+        <w:ind w:left="720"/>
+      </w:pPr>
+      <w:r>
+        <w:t>Strengths:</w:t>
+      </w:r>
+    </w:p>
+    <w:p>
+      <w:pPr>
+        <w:pStyle w:val="ListParagraph"/>
+        <w:numPr>
+          <w:ilvl w:val="1"/>
+          <w:numId w:val="9"/>
+        </w:numPr>
+      </w:pPr>
+      <w:r>
+        <w:t>If building an app with web technologies is essential</w:t>
+      </w:r>
+    </w:p>
+    <w:p>
+      <w:pPr>
+        <w:pStyle w:val="ListParagraph"/>
+        <w:numPr>
+          <w:ilvl w:val="1"/>
+          <w:numId w:val="9"/>
+        </w:numPr>
+      </w:pPr>
+      <w:r>
+        <w:t>Considered very easy to learn</w:t>
+      </w:r>
+    </w:p>
+    <w:p>
+      <w:pPr>
+        <w:pStyle w:val="ListParagraph"/>
+        <w:numPr>
+          <w:ilvl w:val="1"/>
+          <w:numId w:val="9"/>
+        </w:numPr>
+      </w:pPr>
+      <w:r>
+        <w:t xml:space="preserve">Allows the use of HTML, CSS and JavaScript which makes native apps </w:t>
+      </w:r>
+      <w:r>
+        <w:t>look and feel like they were built with native apps</w:t>
+      </w:r>
+    </w:p>
+    <w:p>
+      <w:pPr>
+        <w:pStyle w:val="ListParagraph"/>
+        <w:numPr>
+          <w:ilvl w:val="1"/>
+          <w:numId w:val="9"/>
+        </w:numPr>
+      </w:pPr>
+      <w:r>
+        <w:t>Offers pre-designed UI components, making it easier for developers to create apps that are both appealing and functional.</w:t>
+      </w:r>
+    </w:p>
+    <w:p>
+      <w:pPr>
+        <w:pStyle w:val="ListParagraph"/>
+        <w:numPr>
+          <w:ilvl w:val="1"/>
+          <w:numId w:val="9"/>
+        </w:numPr>
+      </w:pPr>
+      <w:r>
+        <w:t>Allows for the development of apps for iOS and the web</w:t>
+      </w:r>
+    </w:p>
+    <w:p>
+      <w:pPr>
+        <w:pStyle w:val="ListParagraph"/>
+        <w:numPr>
+          <w:ilvl w:val="1"/>
+          <w:numId w:val="9"/>
+        </w:numPr>
+      </w:pPr>
+      <w:r>
+        <w:t xml:space="preserve">Built on top of angular </w:t>
+      </w:r>
+      <w:r>
+        <w:sym w:font="Wingdings" w:char="F0E0"/>
+      </w:r>
+      <w:r>
+        <w:t xml:space="preserve"> Makes it easier to learn the ionic framework</w:t>
+      </w:r>
+    </w:p>
+    <w:p>
+      <w:pPr>
+        <w:pStyle w:val="ListParagraph"/>
+        <w:numPr>
+          <w:ilvl w:val="1"/>
+          <w:numId w:val="9"/>
+        </w:numPr>
+      </w:pPr>
+      <w:r>
+        <w:t>Has a large community that provides support, as well as providing plugins and extensions for the framework</w:t>
+      </w:r>
+    </w:p>
+    <w:p>
+      <w:pPr>
+        <w:pStyle w:val="ListParagraph"/>
+        <w:numPr>
+          <w:ilvl w:val="1"/>
+          <w:numId w:val="9"/>
+        </w:numPr>
+      </w:pPr>
+      <w:r>
+        <w:t xml:space="preserve">Offers the “Ionic Capacitor” feature, allowing developers to build apps </w:t>
+      </w:r>
+      <w:r>
+        <w:t xml:space="preserve">that run natively on desktop platforms such as Windows and macOS </w:t>
+      </w:r>
+      <w:r>
+        <w:sym w:font="Wingdings" w:char="F0E0"/>
+      </w:r>
+      <w:r>
+        <w:t xml:space="preserve"> allows developers to leverage their existing web development skills to create cross platform apps without sacrificing performance or design quality</w:t>
+      </w:r>
+    </w:p>
+    <w:p>
+      <w:pPr>
+        <w:ind w:left="1080"/>
+      </w:pPr>
+      <w:r>
+        <w:t>Weakness:</w:t>
+      </w:r>
+    </w:p>
+    <w:p>
+      <w:pPr>
+        <w:pStyle w:val="ListParagraph"/>
+        <w:numPr>
+          <w:ilvl w:val="1"/>
+          <w:numId w:val="9"/>
+        </w:numPr>
+      </w:pPr>
+      <w:r>
+        <w:t xml:space="preserve">Has a slightly lower performance compared to fully native or flutter apps, especially for complex animations and graphics </w:t>
+      </w:r>
+    </w:p>
+    <w:p>
+      <w:pPr>
+        <w:pStyle w:val="ListParagraph"/>
+        <w:numPr>
+          <w:ilvl w:val="1"/>
+          <w:numId w:val="9"/>
+        </w:numPr>
+      </w:pPr>
+      <w:r>
+        <w:t xml:space="preserve">It also may not provide the same level of native look and feel when compared to the other </w:t>
+      </w:r>
+      <w:r>
+        <w:t>frameworks such as Flutter and React Native</w:t>
+      </w:r>
+    </w:p>
+    <w:p>
+      <w:pPr>
+        <w:ind w:left="1080"/>
+      </w:pPr>
+      <w:r>
+        <w:t>Examples of apps and websites built with framework:</w:t>
+      </w:r>
+    </w:p>
+    <w:p>
+      <w:pPr>
+        <w:pStyle w:val="ListParagraph"/>
+        <w:numPr>
+          <w:ilvl w:val="0"/>
+          <w:numId w:val="15"/>
+        </w:numPr>
+      </w:pPr>
+      <w:proofErr w:type="spellStart"/>
+      <w:r>
+        <w:t>JustWatch</w:t>
+      </w:r>
+      <w:proofErr w:type="spellEnd"/>
+      <w:r>
+        <w:t xml:space="preserve"> website</w:t>
+      </w:r>
+    </w:p>
+    <w:p>
+      <w:pPr>
+        <w:pStyle w:val="ListParagraph"/>
+        <w:numPr>
+          <w:ilvl w:val="0"/>
+          <w:numId w:val="15"/>
+        </w:numPr>
+      </w:pPr>
+      <w:proofErr w:type="spellStart"/>
+      <w:r>
+        <w:t>Shipt</w:t>
+      </w:r>
+      <w:proofErr w:type="spellEnd"/>
+      <w:r>
+        <w:t xml:space="preserve"> app</w:t>
+      </w:r>
+    </w:p>
+    <w:p>
+      <w:pPr>
+        <w:pStyle w:val="ListParagraph"/>
+        <w:numPr>
+          <w:ilvl w:val="0"/>
+          <w:numId w:val="15"/>
+        </w:numPr>
+      </w:pPr>
+      <w:r>
+        <w:t>McDonald's Türkiye</w:t>
+      </w:r>
+    </w:p>
+    <w:p>
+      <w:pPr>
+        <w:ind w:left="1080"/>
+      </w:pPr>
+      <w:hyperlink r:id="rId9" w:history="1">
+        <w:r>
+          <w:rPr>
+            <w:rStyle w:val="Hyperlink"/>
+          </w:rPr>
+          <w:t xml:space="preserve">Top 5 Popular Apps Built with Ionic Framework | </w:t>
+        </w:r>
+        <w:proofErr w:type="spellStart"/>
+        <w:r>
+          <w:rPr>
+            <w:rStyle w:val="Hyperlink"/>
+          </w:rPr>
+          <w:t>InfoStride</w:t>
+        </w:r>
+        <w:proofErr w:type="spellEnd"/>
+      </w:hyperlink>
+      <w:r>
+        <w:br w:type="page"/>
+      </w:r>
+    </w:p>
+    <w:p>
+      <w:pPr>
+        <w:ind w:left="1080"/>
+      </w:pPr>
+    </w:p>
+    <w:p>
+      <w:pPr>
+        <w:pStyle w:val="ListParagraph"/>
+        <w:numPr>
+          <w:ilvl w:val="0"/>
+          <w:numId w:val="9"/>
+        </w:numPr>
+        <w:rPr>
+          <w:sz w:val="28"/>
+          <w:szCs w:val="28"/>
+          <w:u w:val="single"/>
+        </w:rPr>
+      </w:pPr>
+      <w:r>
+        <w:rPr>
+          <w:sz w:val="28"/>
+          <w:szCs w:val="28"/>
+          <w:u w:val="single"/>
+        </w:rPr>
+        <w:t>Flutte</w:t>
+      </w:r>
+      <w:r>
+        <w:rPr>
+          <w:sz w:val="28"/>
+          <w:szCs w:val="28"/>
+          <w:u w:val="single"/>
+        </w:rPr>
+        <w:t>r</w:t>
+      </w:r>
+    </w:p>
+    <w:p>
+      <w:pPr>
+        <w:ind w:left="720"/>
+      </w:pPr>
+      <w:r>
+        <w:t>Strengths:</w:t>
+      </w:r>
+    </w:p>
+    <w:p>
+      <w:pPr>
+        <w:pStyle w:val="ListParagraph"/>
+        <w:numPr>
+          <w:ilvl w:val="1"/>
+          <w:numId w:val="9"/>
+        </w:numPr>
+        <w:rPr>
+          <w:sz w:val="28"/>
+          <w:szCs w:val="28"/>
+          <w:u w:val="single"/>
+        </w:rPr>
+      </w:pPr>
+      <w:r>
+        <w:t xml:space="preserve">Makes use of the </w:t>
+      </w:r>
+      <w:proofErr w:type="spellStart"/>
+      <w:r>
+        <w:t>Skia</w:t>
+      </w:r>
+      <w:proofErr w:type="spellEnd"/>
+      <w:r>
+        <w:t xml:space="preserve"> graphics library to render all components so </w:t>
+      </w:r>
+      <w:r>
+        <w:t>the application has a native look and feel on both iOS and android</w:t>
+      </w:r>
+    </w:p>
+    <w:p>
+      <w:pPr>
+        <w:pStyle w:val="ListParagraph"/>
+        <w:numPr>
+          <w:ilvl w:val="1"/>
+          <w:numId w:val="9"/>
+        </w:numPr>
+        <w:rPr>
+          <w:sz w:val="28"/>
+          <w:szCs w:val="28"/>
+          <w:u w:val="single"/>
+        </w:rPr>
+      </w:pPr>
+      <w:r>
+        <w:t xml:space="preserve">Has a reactive framework and stateful hot reload </w:t>
+      </w:r>
+      <w:r>
+        <w:sym w:font="Wingdings" w:char="F0E0"/>
+      </w:r>
+      <w:r>
+        <w:t xml:space="preserve"> allowing for </w:t>
+      </w:r>
+      <w:r>
+        <w:t>lightning-fast</w:t>
+      </w:r>
+      <w:r>
+        <w:t xml:space="preserve"> rendering and a very smooth development experience  </w:t>
+      </w:r>
+    </w:p>
+    <w:p>
+      <w:pPr>
+        <w:pStyle w:val="ListParagraph"/>
+        <w:numPr>
+          <w:ilvl w:val="1"/>
+          <w:numId w:val="9"/>
+        </w:numPr>
+        <w:rPr>
+          <w:sz w:val="28"/>
+          <w:szCs w:val="28"/>
+          <w:u w:val="single"/>
+        </w:rPr>
+      </w:pPr>
+      <w:r>
+        <w:t>May be new but has a rapidly growing ecosystem of packages and is all supported by Google</w:t>
+      </w:r>
+    </w:p>
+    <w:p>
+      <w:pPr>
+        <w:pStyle w:val="ListParagraph"/>
+        <w:numPr>
+          <w:ilvl w:val="1"/>
+          <w:numId w:val="9"/>
+        </w:numPr>
+        <w:rPr>
+          <w:sz w:val="28"/>
+          <w:szCs w:val="28"/>
+          <w:u w:val="single"/>
+        </w:rPr>
+      </w:pPr>
+      <w:r>
+        <w:t xml:space="preserve">Has a single codebase to build apps for both iOS and android, as well as web and desktop </w:t>
+      </w:r>
+      <w:r>
+        <w:sym w:font="Wingdings" w:char="F0E0"/>
+      </w:r>
+      <w:r>
+        <w:t xml:space="preserve"> would make fixing bugs way easier</w:t>
+      </w:r>
+    </w:p>
+    <w:p>
+      <w:pPr>
+        <w:ind w:left="720"/>
+      </w:pPr>
+      <w:r>
+        <w:t>Weakness:</w:t>
+      </w:r>
+    </w:p>
+    <w:p>
+      <w:pPr>
+        <w:pStyle w:val="ListParagraph"/>
+        <w:numPr>
+          <w:ilvl w:val="1"/>
+          <w:numId w:val="9"/>
+        </w:numPr>
+        <w:rPr>
+          <w:sz w:val="28"/>
+          <w:szCs w:val="28"/>
+          <w:u w:val="single"/>
+        </w:rPr>
+      </w:pPr>
+      <w:r>
+        <w:t>Requires learning dart which could be considered a steep learning curve for developers unfamiliar with the dart programming language</w:t>
+      </w:r>
+    </w:p>
+    <w:p>
+      <w:pPr>
+        <w:pStyle w:val="ListParagraph"/>
+        <w:numPr>
+          <w:ilvl w:val="1"/>
+          <w:numId w:val="9"/>
+        </w:numPr>
+        <w:rPr>
+          <w:sz w:val="28"/>
+          <w:szCs w:val="28"/>
+          <w:u w:val="single"/>
+        </w:rPr>
+      </w:pPr>
+      <w:r>
+        <w:t>Typically, apps made using flutter have a larger app size compared to React Native and Ionic</w:t>
+      </w:r>
+    </w:p>
+    <w:p>
+      <w:pPr>
+        <w:pStyle w:val="ListParagraph"/>
+        <w:numPr>
+          <w:ilvl w:val="1"/>
+          <w:numId w:val="9"/>
+        </w:numPr>
+        <w:rPr>
+          <w:sz w:val="28"/>
+          <w:szCs w:val="28"/>
+          <w:u w:val="single"/>
+        </w:rPr>
+      </w:pPr>
+      <w:r>
+        <w:t>Web support is improving but is not as mature as Ionic</w:t>
+      </w:r>
+    </w:p>
+    <w:p>
+      <w:pPr>
+        <w:ind w:firstLine="720"/>
+      </w:pPr>
+      <w:r>
+        <w:t>Examples of apps and websites built with framework:</w:t>
+      </w:r>
+    </w:p>
+    <w:p>
+      <w:pPr>
+        <w:pStyle w:val="ListParagraph"/>
+        <w:numPr>
+          <w:ilvl w:val="0"/>
+          <w:numId w:val="15"/>
+        </w:numPr>
+      </w:pPr>
+      <w:r>
+        <w:t>Alibaba website</w:t>
+      </w:r>
+    </w:p>
+    <w:p>
+      <w:pPr>
+        <w:pStyle w:val="ListParagraph"/>
+        <w:numPr>
+          <w:ilvl w:val="0"/>
+          <w:numId w:val="15"/>
+        </w:numPr>
+      </w:pPr>
+      <w:r>
+        <w:t>eBay Motors website</w:t>
+      </w:r>
+    </w:p>
+    <w:p>
+      <w:pPr>
+        <w:pStyle w:val="ListParagraph"/>
+        <w:numPr>
+          <w:ilvl w:val="0"/>
+          <w:numId w:val="15"/>
+        </w:numPr>
+      </w:pPr>
+      <w:proofErr w:type="spellStart"/>
+      <w:r>
+        <w:t>GooglePay</w:t>
+      </w:r>
+      <w:proofErr w:type="spellEnd"/>
+      <w:r>
+        <w:t>, Google Classroom</w:t>
+      </w:r>
+    </w:p>
+    <w:p>
+      <w:pPr>
+        <w:ind w:left="1080"/>
+      </w:pPr>
+      <w:hyperlink r:id="rId10" w:anchor="/" w:history="1">
+        <w:r>
+          <w:rPr>
+            <w:rStyle w:val="Hyperlink"/>
+          </w:rPr>
+          <w:t>List of Flutter apps | It's All Widgets! (itsallwidgets.com)</w:t>
+        </w:r>
+      </w:hyperlink>
+    </w:p>
+    <w:p>
+      <w:r>
+        <w:br w:type="page"/>
+      </w:r>
+    </w:p>
+    <w:p>
+      <w:pPr>
+        <w:ind w:left="1080"/>
+      </w:pPr>
+    </w:p>
+    <w:p>
+      <w:pPr>
+        <w:pStyle w:val="ListParagraph"/>
+        <w:numPr>
+          <w:ilvl w:val="0"/>
+          <w:numId w:val="9"/>
+        </w:numPr>
+        <w:rPr>
+          <w:sz w:val="28"/>
+          <w:szCs w:val="28"/>
+          <w:u w:val="single"/>
+        </w:rPr>
+      </w:pPr>
+      <w:r>
+        <w:rPr>
+          <w:sz w:val="28"/>
+          <w:szCs w:val="28"/>
+          <w:u w:val="single"/>
+        </w:rPr>
+        <w:t>React Native</w:t>
+      </w:r>
+    </w:p>
+    <w:p>
+      <w:pPr>
+        <w:ind w:left="720"/>
+      </w:pPr>
+      <w:r>
+        <w:t>Strengths:</w:t>
+      </w:r>
+    </w:p>
+    <w:p>
+      <w:pPr>
+        <w:pStyle w:val="ListParagraph"/>
+        <w:numPr>
+          <w:ilvl w:val="1"/>
+          <w:numId w:val="9"/>
+        </w:numPr>
+        <w:rPr>
+          <w:sz w:val="28"/>
+          <w:szCs w:val="28"/>
+          <w:u w:val="single"/>
+        </w:rPr>
+      </w:pPr>
+      <w:r>
+        <w:t>Very popular choice amongst developers</w:t>
+      </w:r>
+    </w:p>
+    <w:p>
+      <w:pPr>
+        <w:pStyle w:val="ListParagraph"/>
+        <w:numPr>
+          <w:ilvl w:val="1"/>
+          <w:numId w:val="9"/>
+        </w:numPr>
+        <w:rPr>
+          <w:sz w:val="28"/>
+          <w:szCs w:val="28"/>
+          <w:u w:val="single"/>
+        </w:rPr>
+      </w:pPr>
+      <w:r>
+        <w:t>It makes use of React, which is a powerful and flexible JavaScript library to make mobile apps for both iOS and android</w:t>
+      </w:r>
+    </w:p>
+    <w:p>
+      <w:pPr>
+        <w:pStyle w:val="ListParagraph"/>
+        <w:numPr>
+          <w:ilvl w:val="1"/>
+          <w:numId w:val="9"/>
+        </w:numPr>
+        <w:rPr>
+          <w:sz w:val="28"/>
+          <w:szCs w:val="28"/>
+          <w:u w:val="single"/>
+        </w:rPr>
+      </w:pPr>
+      <w:r>
+        <w:t xml:space="preserve">Can build </w:t>
+      </w:r>
+      <w:r>
+        <w:t xml:space="preserve">for both platforms using on code base </w:t>
+      </w:r>
+      <w:r>
+        <w:sym w:font="Wingdings" w:char="F0E0"/>
+      </w:r>
+      <w:r>
+        <w:t xml:space="preserve"> saves times and resources and no compromise on user experience or app performance</w:t>
+      </w:r>
+    </w:p>
+    <w:p>
+      <w:pPr>
+        <w:pStyle w:val="ListParagraph"/>
+        <w:numPr>
+          <w:ilvl w:val="1"/>
+          <w:numId w:val="9"/>
+        </w:numPr>
+        <w:rPr>
+          <w:sz w:val="28"/>
+          <w:szCs w:val="28"/>
+          <w:u w:val="single"/>
+        </w:rPr>
+      </w:pPr>
+      <w:r>
+        <w:t>Allows for hot reloading, meaning changes can be seen in app without requiring a full build</w:t>
+      </w:r>
+    </w:p>
+    <w:p>
+      <w:pPr>
+        <w:pStyle w:val="ListParagraph"/>
+        <w:numPr>
+          <w:ilvl w:val="1"/>
+          <w:numId w:val="9"/>
+        </w:numPr>
+        <w:rPr>
+          <w:sz w:val="28"/>
+          <w:szCs w:val="28"/>
+          <w:u w:val="single"/>
+        </w:rPr>
+      </w:pPr>
+      <w:r>
+        <w:t xml:space="preserve">Has a large community </w:t>
+      </w:r>
+      <w:r>
+        <w:sym w:font="Wingdings" w:char="F0E0"/>
+      </w:r>
+      <w:r>
+        <w:t xml:space="preserve"> plenty of resources(libraries) </w:t>
+      </w:r>
+    </w:p>
+    <w:p>
+      <w:pPr>
+        <w:pStyle w:val="ListParagraph"/>
+        <w:numPr>
+          <w:ilvl w:val="1"/>
+          <w:numId w:val="9"/>
+        </w:numPr>
+        <w:rPr>
+          <w:sz w:val="28"/>
+          <w:szCs w:val="28"/>
+          <w:u w:val="single"/>
+        </w:rPr>
+      </w:pPr>
+      <w:r>
+        <w:t xml:space="preserve">Makes use of </w:t>
+      </w:r>
+      <w:proofErr w:type="spellStart"/>
+      <w:r>
+        <w:t>React’s</w:t>
+      </w:r>
+      <w:proofErr w:type="spellEnd"/>
+      <w:r>
+        <w:t xml:space="preserve"> declarative programming paradigm, which makes writing UI components easier and more intuitive. </w:t>
+      </w:r>
+    </w:p>
+    <w:p>
+      <w:pPr>
+        <w:ind w:firstLine="720"/>
+      </w:pPr>
+      <w:r>
+        <w:t>Weakness:</w:t>
+      </w:r>
+    </w:p>
+    <w:p>
+      <w:pPr>
+        <w:pStyle w:val="ListParagraph"/>
+        <w:numPr>
+          <w:ilvl w:val="0"/>
+          <w:numId w:val="13"/>
+        </w:numPr>
+      </w:pPr>
+      <w:r>
+        <w:t>Has slightly lower performance compared to flutter, especially when it comes to complex animations and heavy computations</w:t>
+      </w:r>
+    </w:p>
+    <w:p>
+      <w:pPr>
+        <w:pStyle w:val="ListParagraph"/>
+        <w:numPr>
+          <w:ilvl w:val="0"/>
+          <w:numId w:val="13"/>
+        </w:numPr>
+      </w:pPr>
+      <w:r>
+        <w:t>The UI can vary between platforms since it uses native components that can behave differently on iOS and android</w:t>
+      </w:r>
+    </w:p>
+    <w:p>
+      <w:pPr>
+        <w:pStyle w:val="ListParagraph"/>
+        <w:numPr>
+          <w:ilvl w:val="0"/>
+          <w:numId w:val="13"/>
+        </w:numPr>
+      </w:pPr>
+      <w:r>
+        <w:t>It sometimes requires you to build native code for complex functionalities which can add to the development time</w:t>
+      </w:r>
+    </w:p>
+    <w:p>
+      <w:pPr>
+        <w:ind w:firstLine="720"/>
+      </w:pPr>
+      <w:r>
+        <w:t>Examples of apps and websites built with framework:</w:t>
+      </w:r>
+    </w:p>
+    <w:p>
+      <w:pPr>
+        <w:pStyle w:val="ListParagraph"/>
+        <w:numPr>
+          <w:ilvl w:val="0"/>
+          <w:numId w:val="15"/>
+        </w:numPr>
+      </w:pPr>
+      <w:r>
+        <w:t xml:space="preserve">Facebook </w:t>
+      </w:r>
+    </w:p>
+    <w:p>
+      <w:pPr>
+        <w:pStyle w:val="ListParagraph"/>
+        <w:numPr>
+          <w:ilvl w:val="0"/>
+          <w:numId w:val="15"/>
+        </w:numPr>
+      </w:pPr>
+      <w:r>
+        <w:t>Walmart</w:t>
+      </w:r>
+    </w:p>
+    <w:p>
+      <w:pPr>
+        <w:pStyle w:val="ListParagraph"/>
+        <w:numPr>
+          <w:ilvl w:val="0"/>
+          <w:numId w:val="15"/>
+        </w:numPr>
+      </w:pPr>
+      <w:r>
+        <w:t xml:space="preserve">Uber Eats, Discord, </w:t>
+      </w:r>
+      <w:proofErr w:type="spellStart"/>
+      <w:r>
+        <w:t>Wix</w:t>
+      </w:r>
+      <w:proofErr w:type="spellEnd"/>
+    </w:p>
+    <w:p>
+      <w:pPr>
+        <w:ind w:left="360" w:firstLine="720"/>
+      </w:pPr>
+      <w:hyperlink r:id="rId11" w:anchor=":~:text=Gyroscope%20&amp;%20React%20Native%20Gyroscope%20is%20another,life;%20it's%20the%20health%20app%20on%20steroids." w:history="1">
+        <w:r>
+          <w:rPr>
+            <w:rStyle w:val="Hyperlink"/>
+          </w:rPr>
+          <w:t>Top 10 Examples of React Native Apps in 2024 (brainhub.eu)</w:t>
+        </w:r>
+      </w:hyperlink>
+    </w:p>
+    <w:p/>
+    <w:tbl>
+      <w:tblPr>
+        <w:tblStyle w:val="TableGrid"/>
+        <w:tblW w:w="0" w:type="auto"/>
+        <w:tblLook w:val="04A0" w:firstRow="1" w:lastRow="0" w:firstColumn="1" w:lastColumn="0" w:noHBand="0" w:noVBand="1"/>
+      </w:tblPr>
+      <w:tblGrid>
+        <w:gridCol w:w="2254"/>
+        <w:gridCol w:w="2254"/>
+        <w:gridCol w:w="2254"/>
+        <w:gridCol w:w="2254"/>
+      </w:tblGrid>
+      <w:tr>
+        <w:tc>
+          <w:tcPr>
+            <w:tcW w:w="2254" w:type="dxa"/>
+            <w:shd w:val="clear" w:color="auto" w:fill="E8E8E8" w:themeFill="background2"/>
+          </w:tcPr>
+          <w:p>
+            <w:r>
+              <w:t>Feature</w:t>
+            </w:r>
+          </w:p>
+        </w:tc>
+        <w:tc>
+          <w:tcPr>
+            <w:tcW w:w="2254" w:type="dxa"/>
+            <w:shd w:val="clear" w:color="auto" w:fill="E8E8E8" w:themeFill="background2"/>
+          </w:tcPr>
+          <w:p>
+            <w:r>
+              <w:t>React Native</w:t>
+            </w:r>
+          </w:p>
+        </w:tc>
+        <w:tc>
+          <w:tcPr>
+            <w:tcW w:w="2254" w:type="dxa"/>
+            <w:shd w:val="clear" w:color="auto" w:fill="E8E8E8" w:themeFill="background2"/>
+          </w:tcPr>
+          <w:p>
+            <w:r>
+              <w:t>Flutter</w:t>
+            </w:r>
+          </w:p>
+        </w:tc>
+        <w:tc>
+          <w:tcPr>
+            <w:tcW w:w="2254" w:type="dxa"/>
+            <w:shd w:val="clear" w:color="auto" w:fill="E8E8E8" w:themeFill="background2"/>
+          </w:tcPr>
+          <w:p>
+            <w:r>
+              <w:t>Ionic</w:t>
+            </w:r>
+          </w:p>
+        </w:tc>
+      </w:tr>
+      <w:tr>
+        <w:tc>
+          <w:tcPr>
+            <w:tcW w:w="2254" w:type="dxa"/>
+          </w:tcPr>
+          <w:p>
+            <w:r>
+              <w:t>Language</w:t>
+            </w:r>
+          </w:p>
+        </w:tc>
+        <w:tc>
+          <w:tcPr>
+            <w:tcW w:w="2254" w:type="dxa"/>
+          </w:tcPr>
+          <w:p>
+            <w:r>
+              <w:t>JavaScript</w:t>
+            </w:r>
+          </w:p>
+        </w:tc>
+        <w:tc>
+          <w:tcPr>
+            <w:tcW w:w="2254" w:type="dxa"/>
+          </w:tcPr>
+          <w:p>
+            <w:r>
+              <w:t>Dart</w:t>
+            </w:r>
+          </w:p>
+        </w:tc>
+        <w:tc>
+          <w:tcPr>
+            <w:tcW w:w="2254" w:type="dxa"/>
+          </w:tcPr>
+          <w:p>
+            <w:r>
+              <w:t>HTML, CSS, JavaScript</w:t>
+            </w:r>
+          </w:p>
+        </w:tc>
+      </w:tr>
+      <w:tr>
+        <w:tc>
+          <w:tcPr>
+            <w:tcW w:w="2254" w:type="dxa"/>
+          </w:tcPr>
+          <w:p>
+            <w:r>
+              <w:t>Performance</w:t>
+            </w:r>
+          </w:p>
+        </w:tc>
+        <w:tc>
+          <w:tcPr>
+            <w:tcW w:w="2254" w:type="dxa"/>
+          </w:tcPr>
+          <w:p>
+            <w:r>
+              <w:t>Good</w:t>
+            </w:r>
+          </w:p>
+        </w:tc>
+        <w:tc>
+          <w:tcPr>
+            <w:tcW w:w="2254" w:type="dxa"/>
+          </w:tcPr>
+          <w:p>
+            <w:r>
+              <w:t>Excellent</w:t>
+            </w:r>
+          </w:p>
+        </w:tc>
+        <w:tc>
+          <w:tcPr>
+            <w:tcW w:w="2254" w:type="dxa"/>
+          </w:tcPr>
+          <w:p>
+            <w:r>
+              <w:t>Good</w:t>
+            </w:r>
+          </w:p>
+        </w:tc>
+      </w:tr>
+      <w:tr>
+        <w:tc>
+          <w:tcPr>
+            <w:tcW w:w="2254" w:type="dxa"/>
+          </w:tcPr>
+          <w:p>
+            <w:r>
+              <w:t>UI Consistency</w:t>
+            </w:r>
+          </w:p>
+        </w:tc>
+        <w:tc>
+          <w:tcPr>
+            <w:tcW w:w="2254" w:type="dxa"/>
+          </w:tcPr>
+          <w:p>
+            <w:r>
+              <w:t>Varies (uses native components)</w:t>
+            </w:r>
+          </w:p>
+        </w:tc>
+        <w:tc>
+          <w:tcPr>
+            <w:tcW w:w="2254" w:type="dxa"/>
+          </w:tcPr>
+          <w:p>
+            <w:r>
+              <w:t>Consistent (custom rendering)</w:t>
+            </w:r>
+          </w:p>
+        </w:tc>
+        <w:tc>
+          <w:tcPr>
+            <w:tcW w:w="2254" w:type="dxa"/>
+          </w:tcPr>
+          <w:p>
+            <w:r>
+              <w:t>Varies (web-based)</w:t>
+            </w:r>
+          </w:p>
+        </w:tc>
+      </w:tr>
+      <w:tr>
+        <w:tc>
+          <w:tcPr>
+            <w:tcW w:w="2254" w:type="dxa"/>
+          </w:tcPr>
+          <w:p>
+            <w:r>
+              <w:t>Learning Curve</w:t>
+            </w:r>
+          </w:p>
+        </w:tc>
+        <w:tc>
+          <w:tcPr>
+            <w:tcW w:w="2254" w:type="dxa"/>
+          </w:tcPr>
+          <w:tbl>
+            <w:tblPr>
+              <w:tblW w:w="0" w:type="auto"/>
+              <w:tblCellSpacing w:w="15" w:type="dxa"/>
+              <w:tblCellMar>
+                <w:top w:w="15" w:type="dxa"/>
+                <w:left w:w="15" w:type="dxa"/>
+                <w:bottom w:w="15" w:type="dxa"/>
+                <w:right w:w="15" w:type="dxa"/>
+              </w:tblCellMar>
+              <w:tblLook w:val="04A0" w:firstRow="1" w:lastRow="0" w:firstColumn="1" w:lastColumn="0" w:noHBand="0" w:noVBand="1"/>
+            </w:tblPr>
+            <w:tblGrid>
+              <w:gridCol w:w="2038"/>
+            </w:tblGrid>
+            <w:tr>
+              <w:trPr>
+                <w:tblCellSpacing w:w="15" w:type="dxa"/>
+              </w:trPr>
+              <w:tc>
+                <w:tcPr>
+                  <w:tcW w:w="0" w:type="auto"/>
+                  <w:vAlign w:val="center"/>
+                  <w:hideMark/>
+                </w:tcPr>
+                <w:p>
+                  <w:pPr>
+                    <w:spacing w:after="0" w:line="240" w:lineRule="auto"/>
+                  </w:pPr>
+                  <w:r>
+                    <w:t>Moderate (JavaScript)</w:t>
+                  </w:r>
+                </w:p>
+              </w:tc>
+            </w:tr>
+          </w:tbl>
+          <w:p>
+            <w:pPr>
+              <w:rPr>
+                <w:vanish/>
+              </w:rPr>
+            </w:pPr>
+          </w:p>
+          <w:tbl>
+            <w:tblPr>
+              <w:tblW w:w="0" w:type="auto"/>
+              <w:tblCellSpacing w:w="15" w:type="dxa"/>
+              <w:tblCellMar>
+                <w:top w:w="15" w:type="dxa"/>
+                <w:left w:w="15" w:type="dxa"/>
+                <w:bottom w:w="15" w:type="dxa"/>
+                <w:right w:w="15" w:type="dxa"/>
+              </w:tblCellMar>
+              <w:tblLook w:val="04A0" w:firstRow="1" w:lastRow="0" w:firstColumn="1" w:lastColumn="0" w:noHBand="0" w:noVBand="1"/>
+            </w:tblPr>
+            <w:tblGrid>
+              <w:gridCol w:w="96"/>
+            </w:tblGrid>
+            <w:tr>
+              <w:trPr>
+                <w:tblCellSpacing w:w="15" w:type="dxa"/>
+              </w:trPr>
+              <w:tc>
+                <w:tcPr>
+                  <w:tcW w:w="0" w:type="auto"/>
+                  <w:vAlign w:val="center"/>
+                  <w:hideMark/>
+                </w:tcPr>
+                <w:p>
+                  <w:pPr>
+                    <w:spacing w:after="0" w:line="240" w:lineRule="auto"/>
+                  </w:pPr>
+                </w:p>
+              </w:tc>
+            </w:tr>
+          </w:tbl>
+          <w:p/>
+        </w:tc>
+        <w:tc>
+          <w:tcPr>
+            <w:tcW w:w="2254" w:type="dxa"/>
+          </w:tcPr>
+          <w:p>
+            <w:r>
+              <w:t>Steeper (Dart)</w:t>
+            </w:r>
+          </w:p>
+        </w:tc>
+        <w:tc>
+          <w:tcPr>
+            <w:tcW w:w="2254" w:type="dxa"/>
+          </w:tcPr>
+          <w:p>
+            <w:r>
+              <w:t>Easy (web technologies)</w:t>
+            </w:r>
+          </w:p>
+        </w:tc>
+      </w:tr>
+      <w:tr>
+        <w:tc>
+          <w:tcPr>
+            <w:tcW w:w="2254" w:type="dxa"/>
+          </w:tcPr>
+          <w:p>
+            <w:r>
+              <w:t>Community</w:t>
+            </w:r>
+          </w:p>
+        </w:tc>
+        <w:tc>
+          <w:tcPr>
+            <w:tcW w:w="2254" w:type="dxa"/>
+          </w:tcPr>
+          <w:p>
+            <w:r>
+              <w:t>Large</w:t>
+            </w:r>
+          </w:p>
+        </w:tc>
+        <w:tc>
+          <w:tcPr>
+            <w:tcW w:w="2254" w:type="dxa"/>
+          </w:tcPr>
+          <w:p>
+            <w:r>
+              <w:t>Growing rapidly</w:t>
+            </w:r>
+          </w:p>
+        </w:tc>
+        <w:tc>
+          <w:tcPr>
+            <w:tcW w:w="2254" w:type="dxa"/>
+          </w:tcPr>
+          <w:p>
+            <w:r>
+              <w:t>Large</w:t>
+            </w:r>
+          </w:p>
+        </w:tc>
+      </w:tr>
+      <w:tr>
+        <w:tc>
+          <w:tcPr>
+            <w:tcW w:w="2254" w:type="dxa"/>
+          </w:tcPr>
+          <w:p>
+            <w:r>
+              <w:lastRenderedPageBreak/>
+              <w:t>Cross-Platform</w:t>
+            </w:r>
+          </w:p>
+        </w:tc>
+        <w:tc>
+          <w:tcPr>
+            <w:tcW w:w="2254" w:type="dxa"/>
+          </w:tcPr>
+          <w:p>
+            <w:r>
+              <w:t>iOS, Android</w:t>
+            </w:r>
+          </w:p>
+        </w:tc>
+        <w:tc>
+          <w:tcPr>
+            <w:tcW w:w="2254" w:type="dxa"/>
+          </w:tcPr>
+          <w:p>
+            <w:r>
+              <w:t>iOS, Android, Web (expanding)</w:t>
+            </w:r>
+          </w:p>
+        </w:tc>
+        <w:tc>
+          <w:tcPr>
+            <w:tcW w:w="2254" w:type="dxa"/>
+          </w:tcPr>
+          <w:p>
+            <w:r>
+              <w:t>iOS, Android, Web</w:t>
+            </w:r>
+          </w:p>
+        </w:tc>
+      </w:tr>
+      <w:tr>
+        <w:tc>
+          <w:tcPr>
+            <w:tcW w:w="2254" w:type="dxa"/>
+          </w:tcPr>
+          <w:p>
+            <w:r>
+              <w:t>Native Feel</w:t>
+            </w:r>
+          </w:p>
+        </w:tc>
+        <w:tc>
+          <w:tcPr>
+            <w:tcW w:w="2254" w:type="dxa"/>
+          </w:tcPr>
+          <w:p>
+            <w:r>
+              <w:t>Good</w:t>
+            </w:r>
+          </w:p>
+        </w:tc>
+        <w:tc>
+          <w:tcPr>
+            <w:tcW w:w="2254" w:type="dxa"/>
+          </w:tcPr>
+          <w:p>
+            <w:r>
+              <w:t>Excellent</w:t>
+            </w:r>
+          </w:p>
+        </w:tc>
+        <w:tc>
+          <w:tcPr>
+            <w:tcW w:w="2254" w:type="dxa"/>
+          </w:tcPr>
+          <w:p>
+            <w:r>
+              <w:t>Decent</w:t>
+            </w:r>
+          </w:p>
+        </w:tc>
+      </w:tr>
+      <w:tr>
+        <w:tc>
+          <w:tcPr>
+            <w:tcW w:w="2254" w:type="dxa"/>
+          </w:tcPr>
+          <w:p>
+            <w:r>
+              <w:t>Web Support</w:t>
+            </w:r>
+          </w:p>
+        </w:tc>
+        <w:tc>
+          <w:tcPr>
+            <w:tcW w:w="2254" w:type="dxa"/>
+          </w:tcPr>
+          <w:p>
+            <w:r>
+              <w:t>Limited (separate effort)</w:t>
+            </w:r>
+          </w:p>
+        </w:tc>
+        <w:tc>
+          <w:tcPr>
+            <w:tcW w:w="2254" w:type="dxa"/>
+          </w:tcPr>
+          <w:p>
+            <w:r>
+              <w:t>Improving</w:t>
+            </w:r>
+          </w:p>
+        </w:tc>
+        <w:tc>
+          <w:tcPr>
+            <w:tcW w:w="2254" w:type="dxa"/>
+          </w:tcPr>
+          <w:p>
+            <w:r>
+              <w:t>Strong</w:t>
+            </w:r>
+          </w:p>
+        </w:tc>
+      </w:tr>
+      <w:tr>
+        <w:tc>
+          <w:tcPr>
+            <w:tcW w:w="2254" w:type="dxa"/>
+          </w:tcPr>
+          <w:p>
+            <w:r>
+              <w:t>Ecosystem</w:t>
+            </w:r>
+          </w:p>
+        </w:tc>
+        <w:tc>
+          <w:tcPr>
+            <w:tcW w:w="2254" w:type="dxa"/>
+          </w:tcPr>
+          <w:p>
+            <w:r>
+              <w:t>Extensive</w:t>
+            </w:r>
+          </w:p>
+        </w:tc>
+        <w:tc>
+          <w:tcPr>
+            <w:tcW w:w="2254" w:type="dxa"/>
+          </w:tcPr>
+          <w:p>
+            <w:r>
+              <w:t>Expanding</w:t>
+            </w:r>
+          </w:p>
+        </w:tc>
+        <w:tc>
+          <w:tcPr>
+            <w:tcW w:w="2254" w:type="dxa"/>
+          </w:tcPr>
+          <w:p>
+            <w:r>
+              <w:t>Extensive</w:t>
+            </w:r>
+          </w:p>
+        </w:tc>
+      </w:tr>
+    </w:tbl>
+    <w:p/>
+    <w:p>
+      <w:r>
+        <w:rPr>
+          <w:b/>
+          <w:bCs/>
+          <w:sz w:val="28"/>
+          <w:szCs w:val="28"/>
+        </w:rPr>
+        <w:t>Final Thoughts:</w:t>
+      </w:r>
+      <w:r>
+        <w:rPr>
+          <w:b/>
+          <w:bCs/>
+          <w:sz w:val="28"/>
+          <w:szCs w:val="28"/>
+        </w:rPr>
+        <w:br/>
+      </w:r>
+      <w:r>
+        <w:t xml:space="preserve">From what I’ve gathered from various websites and </w:t>
+      </w:r>
+      <w:proofErr w:type="spellStart"/>
+      <w:r>
+        <w:t>chatgpt</w:t>
+      </w:r>
+      <w:proofErr w:type="spellEnd"/>
+      <w:r>
+        <w:t xml:space="preserve">, Ionic seems to be the best choice since it offers seamless web and mobile integration with technologies that we are all familiar with. </w:t>
+      </w:r>
+      <w:proofErr w:type="gramStart"/>
+      <w:r>
+        <w:t>However</w:t>
+      </w:r>
+      <w:proofErr w:type="gramEnd"/>
+      <w:r>
+        <w:t xml:space="preserve"> on that note, if we want high performance and a native-like experience across all platforms then Flutter is the better option, provided we learn Dart :/. Then React Native is sort of in the middle with strong community support and good </w:t>
+      </w:r>
+      <w:proofErr w:type="gramStart"/>
+      <w:r>
+        <w:t>overall  performance</w:t>
+      </w:r>
+      <w:proofErr w:type="gramEnd"/>
+      <w:r>
+        <w:t>.</w:t>
+      </w:r>
+    </w:p>
+    <w:p/>
+    <w:p>
+      <w:r>
+        <w:t>Sources consulted :</w:t>
+      </w:r>
+      <w:r>
+        <w:br/>
+      </w:r>
+      <w:hyperlink r:id="rId12" w:history="1">
+        <w:r>
+          <w:rPr>
+            <w:rStyle w:val="Hyperlink"/>
+          </w:rPr>
+          <w:t>Ionic vs. React Native vs. Flutter: What's Best for 2024? (</w:t>
+        </w:r>
+        <w:proofErr w:type="spellStart"/>
+        <w:proofErr w:type="gramStart"/>
+        <w:r>
+          <w:rPr>
+            <w:rStyle w:val="Hyperlink"/>
+          </w:rPr>
+          <w:t>deduxer.studio</w:t>
+        </w:r>
+        <w:proofErr w:type="spellEnd"/>
+        <w:proofErr w:type="gramEnd"/>
+        <w:r>
+          <w:rPr>
+            <w:rStyle w:val="Hyperlink"/>
+          </w:rPr>
+          <w:t>)</w:t>
+        </w:r>
+      </w:hyperlink>
+    </w:p>
+    <w:p>
+      <w:hyperlink r:id="rId13" w:history="1">
+        <w:r>
+          <w:rPr>
+            <w:rStyle w:val="Hyperlink"/>
+          </w:rPr>
+          <w:t>I built the same app with Flutter, React Native, and Ionic | by Francisco Magalhaes | Medium</w:t>
+        </w:r>
+      </w:hyperlink>
+      <w:r>
+        <w:t xml:space="preserve"> (Good article, listed some problems we might encounter as we make use of our chosen framework, I suggest you read it)</w:t>
+      </w:r>
+    </w:p>
+    <w:p>
+      <w:hyperlink r:id="rId14" w:history="1">
+        <w:r>
+          <w:rPr>
+            <w:rStyle w:val="Hyperlink"/>
+          </w:rPr>
+          <w:t>Ionic vs. React Native vs. Flutter: What’s Best for 2023? | Medium</w:t>
+        </w:r>
+      </w:hyperlink>
+    </w:p>
+    <w:p>
+      <w:hyperlink r:id="rId15" w:anchor=":~:text=%2DIonic:%20If%20you%20want%20to,use%20both%20Ionic%20and%20Flutter." w:history="1">
+        <w:r>
+          <w:rPr>
+            <w:rStyle w:val="Hyperlink"/>
+          </w:rPr>
+          <w:t>The Flutter vs. Ionic Debate - Which One is Better? (intelivita.com)</w:t>
+        </w:r>
+      </w:hyperlink>
+    </w:p>
+    <w:p>
+      <w:r>
+        <w:t xml:space="preserve">And ChatGPT </w:t>
+      </w:r>
+    </w:p>
+    <w:p>
+      <w:r>
         <w:rPr>
           <w:b/>
           <w:bCs/>
@@ -316,7 +1767,7 @@
       <w:r>
         <w:t xml:space="preserve"> </w:t>
       </w:r>
-      <w:hyperlink r:id="rId9" w:history="1">
+      <w:hyperlink r:id="rId16" w:history="1">
         <w:r>
           <w:rPr>
             <w:rStyle w:val="Hyperlink"/>
@@ -424,6 +1875,9 @@
       <w:r>
         <w:t>Free for developer version</w:t>
       </w:r>
+      <w:r>
+        <w:t xml:space="preserve"> but only for 30 days </w:t>
+      </w:r>
     </w:p>
     <w:p>
       <w:pPr>
@@ -458,15 +1912,7 @@
         </w:numPr>
       </w:pPr>
       <w:r>
-        <w:t xml:space="preserve">Has a 30 ingredient parses per </w:t>
-      </w:r>
-      <w:proofErr w:type="gramStart"/>
-      <w:r>
-        <w:t>day  free</w:t>
-      </w:r>
-      <w:proofErr w:type="gramEnd"/>
-      <w:r>
-        <w:t xml:space="preserve"> trial</w:t>
+        <w:t>Has a 30 ingredient parses per day free trial</w:t>
       </w:r>
     </w:p>
     <w:p>
@@ -502,6 +1948,108 @@
       </w:r>
       <w:r>
         <w:t xml:space="preserve"> </w:t>
+      </w:r>
+    </w:p>
+    <w:p>
+      <w:pPr>
+        <w:pStyle w:val="ListParagraph"/>
+        <w:numPr>
+          <w:ilvl w:val="1"/>
+          <w:numId w:val="2"/>
+        </w:numPr>
+      </w:pPr>
+      <w:r>
+        <w:t xml:space="preserve">However after looking </w:t>
+      </w:r>
+      <w:proofErr w:type="gramStart"/>
+      <w:r>
+        <w:t>into</w:t>
+      </w:r>
+      <w:proofErr w:type="gramEnd"/>
+      <w:r>
+        <w:t xml:space="preserve"> it,</w:t>
+      </w:r>
+      <w:r>
+        <w:t xml:space="preserve"> seems that we can not get all </w:t>
+      </w:r>
+      <w:r>
+        <w:t>the recipes</w:t>
+      </w:r>
+      <w:r>
+        <w:t xml:space="preserve"> (in their database, we are limited to 100)</w:t>
+      </w:r>
+      <w:r>
+        <w:t xml:space="preserve"> for free</w:t>
+      </w:r>
+      <w:r>
+        <w:t xml:space="preserve"> unless we support their </w:t>
+      </w:r>
+      <w:proofErr w:type="spellStart"/>
+      <w:r>
+        <w:t>paypal</w:t>
+      </w:r>
+      <w:proofErr w:type="spellEnd"/>
+      <w:r>
+        <w:t xml:space="preserve">: </w:t>
+      </w:r>
+      <w:hyperlink r:id="rId17" w:history="1">
+        <w:r>
+          <w:rPr>
+            <w:rStyle w:val="Hyperlink"/>
+          </w:rPr>
+          <w:t>https://www.themealdb.com/api/json/</w:t>
+        </w:r>
+      </w:hyperlink>
+    </w:p>
+    <w:p>
+      <w:r>
+        <w:lastRenderedPageBreak/>
+        <w:drawing>
+          <wp:inline distT="0" distB="0" distL="0" distR="0" wp14:anchorId="526F7CD0" wp14:editId="33C479AC">
+            <wp:extent cx="5731510" cy="2791460"/>
+            <wp:effectExtent l="0" t="0" r="2540" b="8890"/>
+            <wp:docPr id="101617511" name="Picture 1"/>
+            <wp:cNvGraphicFramePr>
+              <a:graphicFrameLocks xmlns:a="http://schemas.openxmlformats.org/drawingml/2006/main" noChangeAspect="1"/>
+            </wp:cNvGraphicFramePr>
+            <a:graphic xmlns:a="http://schemas.openxmlformats.org/drawingml/2006/main">
+              <a:graphicData uri="http://schemas.openxmlformats.org/drawingml/2006/picture">
+                <pic:pic xmlns:pic="http://schemas.openxmlformats.org/drawingml/2006/picture">
+                  <pic:nvPicPr>
+                    <pic:cNvPr id="101617511" name=""/>
+                    <pic:cNvPicPr/>
+                  </pic:nvPicPr>
+                  <pic:blipFill>
+                    <a:blip r:embed="rId18"/>
+                    <a:stretch>
+                      <a:fillRect/>
+                    </a:stretch>
+                  </pic:blipFill>
+                  <pic:spPr>
+                    <a:xfrm>
+                      <a:off x="0" y="0"/>
+                      <a:ext cx="5731510" cy="2791460"/>
+                    </a:xfrm>
+                    <a:prstGeom prst="rect">
+                      <a:avLst/>
+                    </a:prstGeom>
+                  </pic:spPr>
+                </pic:pic>
+              </a:graphicData>
+            </a:graphic>
+          </wp:inline>
+        </w:drawing>
+      </w:r>
+    </w:p>
+    <w:p>
+      <w:r>
+        <w:t xml:space="preserve">However, there is a work around, we can search for recipe names by just inputting the first letter of the recipe and get a bunch of results to get our 100 recipes. </w:t>
+      </w:r>
+      <w:r>
+        <w:sym w:font="Wingdings" w:char="F0E0"/>
+      </w:r>
+      <w:r>
+        <w:t xml:space="preserve"> which we can use to populate our own database.</w:t>
       </w:r>
     </w:p>
     <w:p>
@@ -816,7 +2364,7 @@
                     <pic:cNvPicPr/>
                   </pic:nvPicPr>
                   <pic:blipFill>
-                    <a:blip r:embed="rId10">
+                    <a:blip r:embed="rId19">
                       <a:extLst>
                         <a:ext uri="{28A0092B-C50C-407E-A947-70E740481C1C}">
                           <a14:useLocalDpi xmlns:a14="http://schemas.microsoft.com/office/drawing/2010/main" val="0"/>
@@ -1022,6 +2570,121 @@
     </w:lvl>
   </w:abstractNum>
   <w:abstractNum w:abstractNumId="1" w15:restartNumberingAfterBreak="0">
+    <w:nsid w:val="05732BB2"/>
+    <w:multiLevelType w:val="hybridMultilevel"/>
+    <w:tmpl w:val="F4B43C82"/>
+    <w:lvl w:ilvl="0" w:tplc="D5D62C14">
+      <w:start w:val="1"/>
+      <w:numFmt w:val="bullet"/>
+      <w:lvlText w:val="o"/>
+      <w:lvlJc w:val="left"/>
+      <w:pPr>
+        <w:ind w:left="1440" w:hanging="360"/>
+      </w:pPr>
+      <w:rPr>
+        <w:rFonts w:ascii="Courier New" w:hAnsi="Courier New" w:cs="Courier New" w:hint="default"/>
+        <w:sz w:val="24"/>
+        <w:szCs w:val="24"/>
+      </w:rPr>
+    </w:lvl>
+    <w:lvl w:ilvl="1" w:tplc="1C090003" w:tentative="1">
+      <w:start w:val="1"/>
+      <w:numFmt w:val="bullet"/>
+      <w:lvlText w:val="o"/>
+      <w:lvlJc w:val="left"/>
+      <w:pPr>
+        <w:ind w:left="1440" w:hanging="360"/>
+      </w:pPr>
+      <w:rPr>
+        <w:rFonts w:ascii="Courier New" w:hAnsi="Courier New" w:cs="Courier New" w:hint="default"/>
+      </w:rPr>
+    </w:lvl>
+    <w:lvl w:ilvl="2" w:tplc="1C090005" w:tentative="1">
+      <w:start w:val="1"/>
+      <w:numFmt w:val="bullet"/>
+      <w:lvlText w:val=""/>
+      <w:lvlJc w:val="left"/>
+      <w:pPr>
+        <w:ind w:left="2160" w:hanging="360"/>
+      </w:pPr>
+      <w:rPr>
+        <w:rFonts w:ascii="Wingdings" w:hAnsi="Wingdings" w:hint="default"/>
+      </w:rPr>
+    </w:lvl>
+    <w:lvl w:ilvl="3" w:tplc="1C090001" w:tentative="1">
+      <w:start w:val="1"/>
+      <w:numFmt w:val="bullet"/>
+      <w:lvlText w:val=""/>
+      <w:lvlJc w:val="left"/>
+      <w:pPr>
+        <w:ind w:left="2880" w:hanging="360"/>
+      </w:pPr>
+      <w:rPr>
+        <w:rFonts w:ascii="Symbol" w:hAnsi="Symbol" w:hint="default"/>
+      </w:rPr>
+    </w:lvl>
+    <w:lvl w:ilvl="4" w:tplc="1C090003" w:tentative="1">
+      <w:start w:val="1"/>
+      <w:numFmt w:val="bullet"/>
+      <w:lvlText w:val="o"/>
+      <w:lvlJc w:val="left"/>
+      <w:pPr>
+        <w:ind w:left="3600" w:hanging="360"/>
+      </w:pPr>
+      <w:rPr>
+        <w:rFonts w:ascii="Courier New" w:hAnsi="Courier New" w:cs="Courier New" w:hint="default"/>
+      </w:rPr>
+    </w:lvl>
+    <w:lvl w:ilvl="5" w:tplc="1C090005" w:tentative="1">
+      <w:start w:val="1"/>
+      <w:numFmt w:val="bullet"/>
+      <w:lvlText w:val=""/>
+      <w:lvlJc w:val="left"/>
+      <w:pPr>
+        <w:ind w:left="4320" w:hanging="360"/>
+      </w:pPr>
+      <w:rPr>
+        <w:rFonts w:ascii="Wingdings" w:hAnsi="Wingdings" w:hint="default"/>
+      </w:rPr>
+    </w:lvl>
+    <w:lvl w:ilvl="6" w:tplc="1C090001" w:tentative="1">
+      <w:start w:val="1"/>
+      <w:numFmt w:val="bullet"/>
+      <w:lvlText w:val=""/>
+      <w:lvlJc w:val="left"/>
+      <w:pPr>
+        <w:ind w:left="5040" w:hanging="360"/>
+      </w:pPr>
+      <w:rPr>
+        <w:rFonts w:ascii="Symbol" w:hAnsi="Symbol" w:hint="default"/>
+      </w:rPr>
+    </w:lvl>
+    <w:lvl w:ilvl="7" w:tplc="1C090003" w:tentative="1">
+      <w:start w:val="1"/>
+      <w:numFmt w:val="bullet"/>
+      <w:lvlText w:val="o"/>
+      <w:lvlJc w:val="left"/>
+      <w:pPr>
+        <w:ind w:left="5760" w:hanging="360"/>
+      </w:pPr>
+      <w:rPr>
+        <w:rFonts w:ascii="Courier New" w:hAnsi="Courier New" w:cs="Courier New" w:hint="default"/>
+      </w:rPr>
+    </w:lvl>
+    <w:lvl w:ilvl="8" w:tplc="1C090005" w:tentative="1">
+      <w:start w:val="1"/>
+      <w:numFmt w:val="bullet"/>
+      <w:lvlText w:val=""/>
+      <w:lvlJc w:val="left"/>
+      <w:pPr>
+        <w:ind w:left="6480" w:hanging="360"/>
+      </w:pPr>
+      <w:rPr>
+        <w:rFonts w:ascii="Wingdings" w:hAnsi="Wingdings" w:hint="default"/>
+      </w:rPr>
+    </w:lvl>
+  </w:abstractNum>
+  <w:abstractNum w:abstractNumId="2" w15:restartNumberingAfterBreak="0">
     <w:nsid w:val="0EC25228"/>
     <w:multiLevelType w:val="hybridMultilevel"/>
     <w:tmpl w:val="22464DA6"/>
@@ -1134,7 +2797,7 @@
       </w:rPr>
     </w:lvl>
   </w:abstractNum>
-  <w:abstractNum w:abstractNumId="2" w15:restartNumberingAfterBreak="0">
+  <w:abstractNum w:abstractNumId="3" w15:restartNumberingAfterBreak="0">
     <w:nsid w:val="1BDF5E71"/>
     <w:multiLevelType w:val="hybridMultilevel"/>
     <w:tmpl w:val="A066E2AE"/>
@@ -1247,7 +2910,237 @@
       </w:rPr>
     </w:lvl>
   </w:abstractNum>
-  <w:abstractNum w:abstractNumId="3" w15:restartNumberingAfterBreak="0">
+  <w:abstractNum w:abstractNumId="4" w15:restartNumberingAfterBreak="0">
+    <w:nsid w:val="1F507A37"/>
+    <w:multiLevelType w:val="hybridMultilevel"/>
+    <w:tmpl w:val="AD3C42FC"/>
+    <w:lvl w:ilvl="0" w:tplc="1C090001">
+      <w:start w:val="1"/>
+      <w:numFmt w:val="bullet"/>
+      <w:lvlText w:val=""/>
+      <w:lvlJc w:val="left"/>
+      <w:pPr>
+        <w:ind w:left="720" w:hanging="360"/>
+      </w:pPr>
+      <w:rPr>
+        <w:rFonts w:ascii="Symbol" w:hAnsi="Symbol" w:hint="default"/>
+      </w:rPr>
+    </w:lvl>
+    <w:lvl w:ilvl="1" w:tplc="D5D62C14">
+      <w:start w:val="1"/>
+      <w:numFmt w:val="bullet"/>
+      <w:lvlText w:val="o"/>
+      <w:lvlJc w:val="left"/>
+      <w:pPr>
+        <w:ind w:left="1440" w:hanging="360"/>
+      </w:pPr>
+      <w:rPr>
+        <w:rFonts w:ascii="Courier New" w:hAnsi="Courier New" w:cs="Courier New" w:hint="default"/>
+        <w:sz w:val="24"/>
+        <w:szCs w:val="24"/>
+      </w:rPr>
+    </w:lvl>
+    <w:lvl w:ilvl="2" w:tplc="1C090005">
+      <w:start w:val="1"/>
+      <w:numFmt w:val="bullet"/>
+      <w:lvlText w:val=""/>
+      <w:lvlJc w:val="left"/>
+      <w:pPr>
+        <w:ind w:left="2160" w:hanging="360"/>
+      </w:pPr>
+      <w:rPr>
+        <w:rFonts w:ascii="Wingdings" w:hAnsi="Wingdings" w:hint="default"/>
+      </w:rPr>
+    </w:lvl>
+    <w:lvl w:ilvl="3" w:tplc="1C090001" w:tentative="1">
+      <w:start w:val="1"/>
+      <w:numFmt w:val="bullet"/>
+      <w:lvlText w:val=""/>
+      <w:lvlJc w:val="left"/>
+      <w:pPr>
+        <w:ind w:left="2880" w:hanging="360"/>
+      </w:pPr>
+      <w:rPr>
+        <w:rFonts w:ascii="Symbol" w:hAnsi="Symbol" w:hint="default"/>
+      </w:rPr>
+    </w:lvl>
+    <w:lvl w:ilvl="4" w:tplc="1C090003" w:tentative="1">
+      <w:start w:val="1"/>
+      <w:numFmt w:val="bullet"/>
+      <w:lvlText w:val="o"/>
+      <w:lvlJc w:val="left"/>
+      <w:pPr>
+        <w:ind w:left="3600" w:hanging="360"/>
+      </w:pPr>
+      <w:rPr>
+        <w:rFonts w:ascii="Courier New" w:hAnsi="Courier New" w:cs="Courier New" w:hint="default"/>
+      </w:rPr>
+    </w:lvl>
+    <w:lvl w:ilvl="5" w:tplc="1C090005" w:tentative="1">
+      <w:start w:val="1"/>
+      <w:numFmt w:val="bullet"/>
+      <w:lvlText w:val=""/>
+      <w:lvlJc w:val="left"/>
+      <w:pPr>
+        <w:ind w:left="4320" w:hanging="360"/>
+      </w:pPr>
+      <w:rPr>
+        <w:rFonts w:ascii="Wingdings" w:hAnsi="Wingdings" w:hint="default"/>
+      </w:rPr>
+    </w:lvl>
+    <w:lvl w:ilvl="6" w:tplc="1C090001" w:tentative="1">
+      <w:start w:val="1"/>
+      <w:numFmt w:val="bullet"/>
+      <w:lvlText w:val=""/>
+      <w:lvlJc w:val="left"/>
+      <w:pPr>
+        <w:ind w:left="5040" w:hanging="360"/>
+      </w:pPr>
+      <w:rPr>
+        <w:rFonts w:ascii="Symbol" w:hAnsi="Symbol" w:hint="default"/>
+      </w:rPr>
+    </w:lvl>
+    <w:lvl w:ilvl="7" w:tplc="1C090003" w:tentative="1">
+      <w:start w:val="1"/>
+      <w:numFmt w:val="bullet"/>
+      <w:lvlText w:val="o"/>
+      <w:lvlJc w:val="left"/>
+      <w:pPr>
+        <w:ind w:left="5760" w:hanging="360"/>
+      </w:pPr>
+      <w:rPr>
+        <w:rFonts w:ascii="Courier New" w:hAnsi="Courier New" w:cs="Courier New" w:hint="default"/>
+      </w:rPr>
+    </w:lvl>
+    <w:lvl w:ilvl="8" w:tplc="1C090005" w:tentative="1">
+      <w:start w:val="1"/>
+      <w:numFmt w:val="bullet"/>
+      <w:lvlText w:val=""/>
+      <w:lvlJc w:val="left"/>
+      <w:pPr>
+        <w:ind w:left="6480" w:hanging="360"/>
+      </w:pPr>
+      <w:rPr>
+        <w:rFonts w:ascii="Wingdings" w:hAnsi="Wingdings" w:hint="default"/>
+      </w:rPr>
+    </w:lvl>
+  </w:abstractNum>
+  <w:abstractNum w:abstractNumId="5" w15:restartNumberingAfterBreak="0">
+    <w:nsid w:val="1F8449F9"/>
+    <w:multiLevelType w:val="hybridMultilevel"/>
+    <w:tmpl w:val="15C2FBB8"/>
+    <w:lvl w:ilvl="0" w:tplc="D5D62C14">
+      <w:start w:val="1"/>
+      <w:numFmt w:val="bullet"/>
+      <w:lvlText w:val="o"/>
+      <w:lvlJc w:val="left"/>
+      <w:pPr>
+        <w:ind w:left="1440" w:hanging="360"/>
+      </w:pPr>
+      <w:rPr>
+        <w:rFonts w:ascii="Courier New" w:hAnsi="Courier New" w:cs="Courier New" w:hint="default"/>
+        <w:sz w:val="24"/>
+        <w:szCs w:val="24"/>
+      </w:rPr>
+    </w:lvl>
+    <w:lvl w:ilvl="1" w:tplc="1C090003">
+      <w:start w:val="1"/>
+      <w:numFmt w:val="bullet"/>
+      <w:lvlText w:val="o"/>
+      <w:lvlJc w:val="left"/>
+      <w:pPr>
+        <w:ind w:left="1440" w:hanging="360"/>
+      </w:pPr>
+      <w:rPr>
+        <w:rFonts w:ascii="Courier New" w:hAnsi="Courier New" w:cs="Courier New" w:hint="default"/>
+      </w:rPr>
+    </w:lvl>
+    <w:lvl w:ilvl="2" w:tplc="1C090005">
+      <w:start w:val="1"/>
+      <w:numFmt w:val="bullet"/>
+      <w:lvlText w:val=""/>
+      <w:lvlJc w:val="left"/>
+      <w:pPr>
+        <w:ind w:left="2160" w:hanging="360"/>
+      </w:pPr>
+      <w:rPr>
+        <w:rFonts w:ascii="Wingdings" w:hAnsi="Wingdings" w:hint="default"/>
+      </w:rPr>
+    </w:lvl>
+    <w:lvl w:ilvl="3" w:tplc="1C090001" w:tentative="1">
+      <w:start w:val="1"/>
+      <w:numFmt w:val="bullet"/>
+      <w:lvlText w:val=""/>
+      <w:lvlJc w:val="left"/>
+      <w:pPr>
+        <w:ind w:left="2880" w:hanging="360"/>
+      </w:pPr>
+      <w:rPr>
+        <w:rFonts w:ascii="Symbol" w:hAnsi="Symbol" w:hint="default"/>
+      </w:rPr>
+    </w:lvl>
+    <w:lvl w:ilvl="4" w:tplc="1C090003" w:tentative="1">
+      <w:start w:val="1"/>
+      <w:numFmt w:val="bullet"/>
+      <w:lvlText w:val="o"/>
+      <w:lvlJc w:val="left"/>
+      <w:pPr>
+        <w:ind w:left="3600" w:hanging="360"/>
+      </w:pPr>
+      <w:rPr>
+        <w:rFonts w:ascii="Courier New" w:hAnsi="Courier New" w:cs="Courier New" w:hint="default"/>
+      </w:rPr>
+    </w:lvl>
+    <w:lvl w:ilvl="5" w:tplc="1C090005" w:tentative="1">
+      <w:start w:val="1"/>
+      <w:numFmt w:val="bullet"/>
+      <w:lvlText w:val=""/>
+      <w:lvlJc w:val="left"/>
+      <w:pPr>
+        <w:ind w:left="4320" w:hanging="360"/>
+      </w:pPr>
+      <w:rPr>
+        <w:rFonts w:ascii="Wingdings" w:hAnsi="Wingdings" w:hint="default"/>
+      </w:rPr>
+    </w:lvl>
+    <w:lvl w:ilvl="6" w:tplc="1C090001" w:tentative="1">
+      <w:start w:val="1"/>
+      <w:numFmt w:val="bullet"/>
+      <w:lvlText w:val=""/>
+      <w:lvlJc w:val="left"/>
+      <w:pPr>
+        <w:ind w:left="5040" w:hanging="360"/>
+      </w:pPr>
+      <w:rPr>
+        <w:rFonts w:ascii="Symbol" w:hAnsi="Symbol" w:hint="default"/>
+      </w:rPr>
+    </w:lvl>
+    <w:lvl w:ilvl="7" w:tplc="1C090003" w:tentative="1">
+      <w:start w:val="1"/>
+      <w:numFmt w:val="bullet"/>
+      <w:lvlText w:val="o"/>
+      <w:lvlJc w:val="left"/>
+      <w:pPr>
+        <w:ind w:left="5760" w:hanging="360"/>
+      </w:pPr>
+      <w:rPr>
+        <w:rFonts w:ascii="Courier New" w:hAnsi="Courier New" w:cs="Courier New" w:hint="default"/>
+      </w:rPr>
+    </w:lvl>
+    <w:lvl w:ilvl="8" w:tplc="1C090005" w:tentative="1">
+      <w:start w:val="1"/>
+      <w:numFmt w:val="bullet"/>
+      <w:lvlText w:val=""/>
+      <w:lvlJc w:val="left"/>
+      <w:pPr>
+        <w:ind w:left="6480" w:hanging="360"/>
+      </w:pPr>
+      <w:rPr>
+        <w:rFonts w:ascii="Wingdings" w:hAnsi="Wingdings" w:hint="default"/>
+      </w:rPr>
+    </w:lvl>
+  </w:abstractNum>
+  <w:abstractNum w:abstractNumId="6" w15:restartNumberingAfterBreak="0">
     <w:nsid w:val="2C3640F6"/>
     <w:multiLevelType w:val="hybridMultilevel"/>
     <w:tmpl w:val="B4500AEA"/>
@@ -1360,7 +3253,235 @@
       </w:rPr>
     </w:lvl>
   </w:abstractNum>
-  <w:abstractNum w:abstractNumId="4" w15:restartNumberingAfterBreak="0">
+  <w:abstractNum w:abstractNumId="7" w15:restartNumberingAfterBreak="0">
+    <w:nsid w:val="32F35CF3"/>
+    <w:multiLevelType w:val="hybridMultilevel"/>
+    <w:tmpl w:val="34224610"/>
+    <w:lvl w:ilvl="0" w:tplc="D5D62C14">
+      <w:start w:val="1"/>
+      <w:numFmt w:val="bullet"/>
+      <w:lvlText w:val="o"/>
+      <w:lvlJc w:val="left"/>
+      <w:pPr>
+        <w:ind w:left="2520" w:hanging="360"/>
+      </w:pPr>
+      <w:rPr>
+        <w:rFonts w:ascii="Courier New" w:hAnsi="Courier New" w:cs="Courier New" w:hint="default"/>
+        <w:sz w:val="24"/>
+        <w:szCs w:val="24"/>
+      </w:rPr>
+    </w:lvl>
+    <w:lvl w:ilvl="1" w:tplc="1C090003">
+      <w:start w:val="1"/>
+      <w:numFmt w:val="bullet"/>
+      <w:lvlText w:val="o"/>
+      <w:lvlJc w:val="left"/>
+      <w:pPr>
+        <w:ind w:left="2520" w:hanging="360"/>
+      </w:pPr>
+      <w:rPr>
+        <w:rFonts w:ascii="Courier New" w:hAnsi="Courier New" w:cs="Courier New" w:hint="default"/>
+      </w:rPr>
+    </w:lvl>
+    <w:lvl w:ilvl="2" w:tplc="1C090005" w:tentative="1">
+      <w:start w:val="1"/>
+      <w:numFmt w:val="bullet"/>
+      <w:lvlText w:val=""/>
+      <w:lvlJc w:val="left"/>
+      <w:pPr>
+        <w:ind w:left="3240" w:hanging="360"/>
+      </w:pPr>
+      <w:rPr>
+        <w:rFonts w:ascii="Wingdings" w:hAnsi="Wingdings" w:hint="default"/>
+      </w:rPr>
+    </w:lvl>
+    <w:lvl w:ilvl="3" w:tplc="1C090001" w:tentative="1">
+      <w:start w:val="1"/>
+      <w:numFmt w:val="bullet"/>
+      <w:lvlText w:val=""/>
+      <w:lvlJc w:val="left"/>
+      <w:pPr>
+        <w:ind w:left="3960" w:hanging="360"/>
+      </w:pPr>
+      <w:rPr>
+        <w:rFonts w:ascii="Symbol" w:hAnsi="Symbol" w:hint="default"/>
+      </w:rPr>
+    </w:lvl>
+    <w:lvl w:ilvl="4" w:tplc="1C090003" w:tentative="1">
+      <w:start w:val="1"/>
+      <w:numFmt w:val="bullet"/>
+      <w:lvlText w:val="o"/>
+      <w:lvlJc w:val="left"/>
+      <w:pPr>
+        <w:ind w:left="4680" w:hanging="360"/>
+      </w:pPr>
+      <w:rPr>
+        <w:rFonts w:ascii="Courier New" w:hAnsi="Courier New" w:cs="Courier New" w:hint="default"/>
+      </w:rPr>
+    </w:lvl>
+    <w:lvl w:ilvl="5" w:tplc="1C090005" w:tentative="1">
+      <w:start w:val="1"/>
+      <w:numFmt w:val="bullet"/>
+      <w:lvlText w:val=""/>
+      <w:lvlJc w:val="left"/>
+      <w:pPr>
+        <w:ind w:left="5400" w:hanging="360"/>
+      </w:pPr>
+      <w:rPr>
+        <w:rFonts w:ascii="Wingdings" w:hAnsi="Wingdings" w:hint="default"/>
+      </w:rPr>
+    </w:lvl>
+    <w:lvl w:ilvl="6" w:tplc="1C090001" w:tentative="1">
+      <w:start w:val="1"/>
+      <w:numFmt w:val="bullet"/>
+      <w:lvlText w:val=""/>
+      <w:lvlJc w:val="left"/>
+      <w:pPr>
+        <w:ind w:left="6120" w:hanging="360"/>
+      </w:pPr>
+      <w:rPr>
+        <w:rFonts w:ascii="Symbol" w:hAnsi="Symbol" w:hint="default"/>
+      </w:rPr>
+    </w:lvl>
+    <w:lvl w:ilvl="7" w:tplc="1C090003" w:tentative="1">
+      <w:start w:val="1"/>
+      <w:numFmt w:val="bullet"/>
+      <w:lvlText w:val="o"/>
+      <w:lvlJc w:val="left"/>
+      <w:pPr>
+        <w:ind w:left="6840" w:hanging="360"/>
+      </w:pPr>
+      <w:rPr>
+        <w:rFonts w:ascii="Courier New" w:hAnsi="Courier New" w:cs="Courier New" w:hint="default"/>
+      </w:rPr>
+    </w:lvl>
+    <w:lvl w:ilvl="8" w:tplc="1C090005" w:tentative="1">
+      <w:start w:val="1"/>
+      <w:numFmt w:val="bullet"/>
+      <w:lvlText w:val=""/>
+      <w:lvlJc w:val="left"/>
+      <w:pPr>
+        <w:ind w:left="7560" w:hanging="360"/>
+      </w:pPr>
+      <w:rPr>
+        <w:rFonts w:ascii="Wingdings" w:hAnsi="Wingdings" w:hint="default"/>
+      </w:rPr>
+    </w:lvl>
+  </w:abstractNum>
+  <w:abstractNum w:abstractNumId="8" w15:restartNumberingAfterBreak="0">
+    <w:nsid w:val="376965B0"/>
+    <w:multiLevelType w:val="hybridMultilevel"/>
+    <w:tmpl w:val="A0E29490"/>
+    <w:lvl w:ilvl="0" w:tplc="1C090001">
+      <w:start w:val="1"/>
+      <w:numFmt w:val="bullet"/>
+      <w:lvlText w:val=""/>
+      <w:lvlJc w:val="left"/>
+      <w:pPr>
+        <w:ind w:left="1800" w:hanging="360"/>
+      </w:pPr>
+      <w:rPr>
+        <w:rFonts w:ascii="Symbol" w:hAnsi="Symbol" w:hint="default"/>
+      </w:rPr>
+    </w:lvl>
+    <w:lvl w:ilvl="1" w:tplc="1C090003" w:tentative="1">
+      <w:start w:val="1"/>
+      <w:numFmt w:val="bullet"/>
+      <w:lvlText w:val="o"/>
+      <w:lvlJc w:val="left"/>
+      <w:pPr>
+        <w:ind w:left="2520" w:hanging="360"/>
+      </w:pPr>
+      <w:rPr>
+        <w:rFonts w:ascii="Courier New" w:hAnsi="Courier New" w:cs="Courier New" w:hint="default"/>
+      </w:rPr>
+    </w:lvl>
+    <w:lvl w:ilvl="2" w:tplc="1C090005" w:tentative="1">
+      <w:start w:val="1"/>
+      <w:numFmt w:val="bullet"/>
+      <w:lvlText w:val=""/>
+      <w:lvlJc w:val="left"/>
+      <w:pPr>
+        <w:ind w:left="3240" w:hanging="360"/>
+      </w:pPr>
+      <w:rPr>
+        <w:rFonts w:ascii="Wingdings" w:hAnsi="Wingdings" w:hint="default"/>
+      </w:rPr>
+    </w:lvl>
+    <w:lvl w:ilvl="3" w:tplc="1C090001" w:tentative="1">
+      <w:start w:val="1"/>
+      <w:numFmt w:val="bullet"/>
+      <w:lvlText w:val=""/>
+      <w:lvlJc w:val="left"/>
+      <w:pPr>
+        <w:ind w:left="3960" w:hanging="360"/>
+      </w:pPr>
+      <w:rPr>
+        <w:rFonts w:ascii="Symbol" w:hAnsi="Symbol" w:hint="default"/>
+      </w:rPr>
+    </w:lvl>
+    <w:lvl w:ilvl="4" w:tplc="1C090003" w:tentative="1">
+      <w:start w:val="1"/>
+      <w:numFmt w:val="bullet"/>
+      <w:lvlText w:val="o"/>
+      <w:lvlJc w:val="left"/>
+      <w:pPr>
+        <w:ind w:left="4680" w:hanging="360"/>
+      </w:pPr>
+      <w:rPr>
+        <w:rFonts w:ascii="Courier New" w:hAnsi="Courier New" w:cs="Courier New" w:hint="default"/>
+      </w:rPr>
+    </w:lvl>
+    <w:lvl w:ilvl="5" w:tplc="1C090005" w:tentative="1">
+      <w:start w:val="1"/>
+      <w:numFmt w:val="bullet"/>
+      <w:lvlText w:val=""/>
+      <w:lvlJc w:val="left"/>
+      <w:pPr>
+        <w:ind w:left="5400" w:hanging="360"/>
+      </w:pPr>
+      <w:rPr>
+        <w:rFonts w:ascii="Wingdings" w:hAnsi="Wingdings" w:hint="default"/>
+      </w:rPr>
+    </w:lvl>
+    <w:lvl w:ilvl="6" w:tplc="1C090001" w:tentative="1">
+      <w:start w:val="1"/>
+      <w:numFmt w:val="bullet"/>
+      <w:lvlText w:val=""/>
+      <w:lvlJc w:val="left"/>
+      <w:pPr>
+        <w:ind w:left="6120" w:hanging="360"/>
+      </w:pPr>
+      <w:rPr>
+        <w:rFonts w:ascii="Symbol" w:hAnsi="Symbol" w:hint="default"/>
+      </w:rPr>
+    </w:lvl>
+    <w:lvl w:ilvl="7" w:tplc="1C090003" w:tentative="1">
+      <w:start w:val="1"/>
+      <w:numFmt w:val="bullet"/>
+      <w:lvlText w:val="o"/>
+      <w:lvlJc w:val="left"/>
+      <w:pPr>
+        <w:ind w:left="6840" w:hanging="360"/>
+      </w:pPr>
+      <w:rPr>
+        <w:rFonts w:ascii="Courier New" w:hAnsi="Courier New" w:cs="Courier New" w:hint="default"/>
+      </w:rPr>
+    </w:lvl>
+    <w:lvl w:ilvl="8" w:tplc="1C090005" w:tentative="1">
+      <w:start w:val="1"/>
+      <w:numFmt w:val="bullet"/>
+      <w:lvlText w:val=""/>
+      <w:lvlJc w:val="left"/>
+      <w:pPr>
+        <w:ind w:left="7560" w:hanging="360"/>
+      </w:pPr>
+      <w:rPr>
+        <w:rFonts w:ascii="Wingdings" w:hAnsi="Wingdings" w:hint="default"/>
+      </w:rPr>
+    </w:lvl>
+  </w:abstractNum>
+  <w:abstractNum w:abstractNumId="9" w15:restartNumberingAfterBreak="0">
     <w:nsid w:val="45F212B0"/>
     <w:multiLevelType w:val="hybridMultilevel"/>
     <w:tmpl w:val="51466E22"/>
@@ -1473,7 +3594,7 @@
       </w:rPr>
     </w:lvl>
   </w:abstractNum>
-  <w:abstractNum w:abstractNumId="5" w15:restartNumberingAfterBreak="0">
+  <w:abstractNum w:abstractNumId="10" w15:restartNumberingAfterBreak="0">
     <w:nsid w:val="47526A72"/>
     <w:multiLevelType w:val="hybridMultilevel"/>
     <w:tmpl w:val="DB7CC0CC"/>
@@ -1586,7 +3707,122 @@
       </w:rPr>
     </w:lvl>
   </w:abstractNum>
-  <w:abstractNum w:abstractNumId="6" w15:restartNumberingAfterBreak="0">
+  <w:abstractNum w:abstractNumId="11" w15:restartNumberingAfterBreak="0">
+    <w:nsid w:val="550204E2"/>
+    <w:multiLevelType w:val="hybridMultilevel"/>
+    <w:tmpl w:val="050AADFA"/>
+    <w:lvl w:ilvl="0" w:tplc="D5D62C14">
+      <w:start w:val="1"/>
+      <w:numFmt w:val="bullet"/>
+      <w:lvlText w:val="o"/>
+      <w:lvlJc w:val="left"/>
+      <w:pPr>
+        <w:ind w:left="2520" w:hanging="360"/>
+      </w:pPr>
+      <w:rPr>
+        <w:rFonts w:ascii="Courier New" w:hAnsi="Courier New" w:cs="Courier New" w:hint="default"/>
+        <w:sz w:val="24"/>
+        <w:szCs w:val="24"/>
+      </w:rPr>
+    </w:lvl>
+    <w:lvl w:ilvl="1" w:tplc="1C090003">
+      <w:start w:val="1"/>
+      <w:numFmt w:val="bullet"/>
+      <w:lvlText w:val="o"/>
+      <w:lvlJc w:val="left"/>
+      <w:pPr>
+        <w:ind w:left="2520" w:hanging="360"/>
+      </w:pPr>
+      <w:rPr>
+        <w:rFonts w:ascii="Courier New" w:hAnsi="Courier New" w:cs="Courier New" w:hint="default"/>
+      </w:rPr>
+    </w:lvl>
+    <w:lvl w:ilvl="2" w:tplc="1C090005" w:tentative="1">
+      <w:start w:val="1"/>
+      <w:numFmt w:val="bullet"/>
+      <w:lvlText w:val=""/>
+      <w:lvlJc w:val="left"/>
+      <w:pPr>
+        <w:ind w:left="3240" w:hanging="360"/>
+      </w:pPr>
+      <w:rPr>
+        <w:rFonts w:ascii="Wingdings" w:hAnsi="Wingdings" w:hint="default"/>
+      </w:rPr>
+    </w:lvl>
+    <w:lvl w:ilvl="3" w:tplc="1C090001" w:tentative="1">
+      <w:start w:val="1"/>
+      <w:numFmt w:val="bullet"/>
+      <w:lvlText w:val=""/>
+      <w:lvlJc w:val="left"/>
+      <w:pPr>
+        <w:ind w:left="3960" w:hanging="360"/>
+      </w:pPr>
+      <w:rPr>
+        <w:rFonts w:ascii="Symbol" w:hAnsi="Symbol" w:hint="default"/>
+      </w:rPr>
+    </w:lvl>
+    <w:lvl w:ilvl="4" w:tplc="1C090003" w:tentative="1">
+      <w:start w:val="1"/>
+      <w:numFmt w:val="bullet"/>
+      <w:lvlText w:val="o"/>
+      <w:lvlJc w:val="left"/>
+      <w:pPr>
+        <w:ind w:left="4680" w:hanging="360"/>
+      </w:pPr>
+      <w:rPr>
+        <w:rFonts w:ascii="Courier New" w:hAnsi="Courier New" w:cs="Courier New" w:hint="default"/>
+      </w:rPr>
+    </w:lvl>
+    <w:lvl w:ilvl="5" w:tplc="1C090005" w:tentative="1">
+      <w:start w:val="1"/>
+      <w:numFmt w:val="bullet"/>
+      <w:lvlText w:val=""/>
+      <w:lvlJc w:val="left"/>
+      <w:pPr>
+        <w:ind w:left="5400" w:hanging="360"/>
+      </w:pPr>
+      <w:rPr>
+        <w:rFonts w:ascii="Wingdings" w:hAnsi="Wingdings" w:hint="default"/>
+      </w:rPr>
+    </w:lvl>
+    <w:lvl w:ilvl="6" w:tplc="1C090001" w:tentative="1">
+      <w:start w:val="1"/>
+      <w:numFmt w:val="bullet"/>
+      <w:lvlText w:val=""/>
+      <w:lvlJc w:val="left"/>
+      <w:pPr>
+        <w:ind w:left="6120" w:hanging="360"/>
+      </w:pPr>
+      <w:rPr>
+        <w:rFonts w:ascii="Symbol" w:hAnsi="Symbol" w:hint="default"/>
+      </w:rPr>
+    </w:lvl>
+    <w:lvl w:ilvl="7" w:tplc="1C090003" w:tentative="1">
+      <w:start w:val="1"/>
+      <w:numFmt w:val="bullet"/>
+      <w:lvlText w:val="o"/>
+      <w:lvlJc w:val="left"/>
+      <w:pPr>
+        <w:ind w:left="6840" w:hanging="360"/>
+      </w:pPr>
+      <w:rPr>
+        <w:rFonts w:ascii="Courier New" w:hAnsi="Courier New" w:cs="Courier New" w:hint="default"/>
+      </w:rPr>
+    </w:lvl>
+    <w:lvl w:ilvl="8" w:tplc="1C090005" w:tentative="1">
+      <w:start w:val="1"/>
+      <w:numFmt w:val="bullet"/>
+      <w:lvlText w:val=""/>
+      <w:lvlJc w:val="left"/>
+      <w:pPr>
+        <w:ind w:left="7560" w:hanging="360"/>
+      </w:pPr>
+      <w:rPr>
+        <w:rFonts w:ascii="Wingdings" w:hAnsi="Wingdings" w:hint="default"/>
+      </w:rPr>
+    </w:lvl>
+  </w:abstractNum>
+  <w:abstractNum w:abstractNumId="12" w15:restartNumberingAfterBreak="0">
     <w:nsid w:val="57BE6E0E"/>
     <w:multiLevelType w:val="hybridMultilevel"/>
     <w:tmpl w:val="ABE61CC2"/>
@@ -1699,7 +3935,120 @@
       </w:rPr>
     </w:lvl>
   </w:abstractNum>
-  <w:abstractNum w:abstractNumId="7" w15:restartNumberingAfterBreak="0">
+  <w:abstractNum w:abstractNumId="13" w15:restartNumberingAfterBreak="0">
+    <w:nsid w:val="57DB3787"/>
+    <w:multiLevelType w:val="hybridMultilevel"/>
+    <w:tmpl w:val="F306EA48"/>
+    <w:lvl w:ilvl="0" w:tplc="1C090001">
+      <w:start w:val="1"/>
+      <w:numFmt w:val="bullet"/>
+      <w:lvlText w:val=""/>
+      <w:lvlJc w:val="left"/>
+      <w:pPr>
+        <w:ind w:left="1080" w:hanging="360"/>
+      </w:pPr>
+      <w:rPr>
+        <w:rFonts w:ascii="Symbol" w:hAnsi="Symbol" w:hint="default"/>
+      </w:rPr>
+    </w:lvl>
+    <w:lvl w:ilvl="1" w:tplc="1C090003" w:tentative="1">
+      <w:start w:val="1"/>
+      <w:numFmt w:val="bullet"/>
+      <w:lvlText w:val="o"/>
+      <w:lvlJc w:val="left"/>
+      <w:pPr>
+        <w:ind w:left="1800" w:hanging="360"/>
+      </w:pPr>
+      <w:rPr>
+        <w:rFonts w:ascii="Courier New" w:hAnsi="Courier New" w:cs="Courier New" w:hint="default"/>
+      </w:rPr>
+    </w:lvl>
+    <w:lvl w:ilvl="2" w:tplc="1C090005" w:tentative="1">
+      <w:start w:val="1"/>
+      <w:numFmt w:val="bullet"/>
+      <w:lvlText w:val=""/>
+      <w:lvlJc w:val="left"/>
+      <w:pPr>
+        <w:ind w:left="2520" w:hanging="360"/>
+      </w:pPr>
+      <w:rPr>
+        <w:rFonts w:ascii="Wingdings" w:hAnsi="Wingdings" w:hint="default"/>
+      </w:rPr>
+    </w:lvl>
+    <w:lvl w:ilvl="3" w:tplc="1C090001" w:tentative="1">
+      <w:start w:val="1"/>
+      <w:numFmt w:val="bullet"/>
+      <w:lvlText w:val=""/>
+      <w:lvlJc w:val="left"/>
+      <w:pPr>
+        <w:ind w:left="3240" w:hanging="360"/>
+      </w:pPr>
+      <w:rPr>
+        <w:rFonts w:ascii="Symbol" w:hAnsi="Symbol" w:hint="default"/>
+      </w:rPr>
+    </w:lvl>
+    <w:lvl w:ilvl="4" w:tplc="1C090003" w:tentative="1">
+      <w:start w:val="1"/>
+      <w:numFmt w:val="bullet"/>
+      <w:lvlText w:val="o"/>
+      <w:lvlJc w:val="left"/>
+      <w:pPr>
+        <w:ind w:left="3960" w:hanging="360"/>
+      </w:pPr>
+      <w:rPr>
+        <w:rFonts w:ascii="Courier New" w:hAnsi="Courier New" w:cs="Courier New" w:hint="default"/>
+      </w:rPr>
+    </w:lvl>
+    <w:lvl w:ilvl="5" w:tplc="1C090005" w:tentative="1">
+      <w:start w:val="1"/>
+      <w:numFmt w:val="bullet"/>
+      <w:lvlText w:val=""/>
+      <w:lvlJc w:val="left"/>
+      <w:pPr>
+        <w:ind w:left="4680" w:hanging="360"/>
+      </w:pPr>
+      <w:rPr>
+        <w:rFonts w:ascii="Wingdings" w:hAnsi="Wingdings" w:hint="default"/>
+      </w:rPr>
+    </w:lvl>
+    <w:lvl w:ilvl="6" w:tplc="1C090001" w:tentative="1">
+      <w:start w:val="1"/>
+      <w:numFmt w:val="bullet"/>
+      <w:lvlText w:val=""/>
+      <w:lvlJc w:val="left"/>
+      <w:pPr>
+        <w:ind w:left="5400" w:hanging="360"/>
+      </w:pPr>
+      <w:rPr>
+        <w:rFonts w:ascii="Symbol" w:hAnsi="Symbol" w:hint="default"/>
+      </w:rPr>
+    </w:lvl>
+    <w:lvl w:ilvl="7" w:tplc="1C090003" w:tentative="1">
+      <w:start w:val="1"/>
+      <w:numFmt w:val="bullet"/>
+      <w:lvlText w:val="o"/>
+      <w:lvlJc w:val="left"/>
+      <w:pPr>
+        <w:ind w:left="6120" w:hanging="360"/>
+      </w:pPr>
+      <w:rPr>
+        <w:rFonts w:ascii="Courier New" w:hAnsi="Courier New" w:cs="Courier New" w:hint="default"/>
+      </w:rPr>
+    </w:lvl>
+    <w:lvl w:ilvl="8" w:tplc="1C090005" w:tentative="1">
+      <w:start w:val="1"/>
+      <w:numFmt w:val="bullet"/>
+      <w:lvlText w:val=""/>
+      <w:lvlJc w:val="left"/>
+      <w:pPr>
+        <w:ind w:left="6840" w:hanging="360"/>
+      </w:pPr>
+      <w:rPr>
+        <w:rFonts w:ascii="Wingdings" w:hAnsi="Wingdings" w:hint="default"/>
+      </w:rPr>
+    </w:lvl>
+  </w:abstractNum>
+  <w:abstractNum w:abstractNumId="14" w15:restartNumberingAfterBreak="0">
     <w:nsid w:val="744A7C37"/>
     <w:multiLevelType w:val="hybridMultilevel"/>
     <w:tmpl w:val="FBFA6D40"/>
@@ -1813,28 +4162,49 @@
     </w:lvl>
   </w:abstractNum>
   <w:num w:numId="1" w16cid:durableId="308443472">
-    <w:abstractNumId w:val="5"/>
+    <w:abstractNumId w:val="10"/>
   </w:num>
   <w:num w:numId="2" w16cid:durableId="1677733438">
-    <w:abstractNumId w:val="4"/>
+    <w:abstractNumId w:val="9"/>
   </w:num>
   <w:num w:numId="3" w16cid:durableId="2076583708">
-    <w:abstractNumId w:val="1"/>
+    <w:abstractNumId w:val="2"/>
   </w:num>
   <w:num w:numId="4" w16cid:durableId="1391154005">
-    <w:abstractNumId w:val="2"/>
+    <w:abstractNumId w:val="3"/>
   </w:num>
   <w:num w:numId="5" w16cid:durableId="1797019375">
-    <w:abstractNumId w:val="6"/>
+    <w:abstractNumId w:val="12"/>
   </w:num>
   <w:num w:numId="6" w16cid:durableId="1890452612">
-    <w:abstractNumId w:val="7"/>
+    <w:abstractNumId w:val="14"/>
   </w:num>
   <w:num w:numId="7" w16cid:durableId="1669020096">
-    <w:abstractNumId w:val="3"/>
+    <w:abstractNumId w:val="6"/>
   </w:num>
   <w:num w:numId="8" w16cid:durableId="878057486">
     <w:abstractNumId w:val="0"/>
+  </w:num>
+  <w:num w:numId="9" w16cid:durableId="1948155149">
+    <w:abstractNumId w:val="4"/>
+  </w:num>
+  <w:num w:numId="10" w16cid:durableId="344406417">
+    <w:abstractNumId w:val="8"/>
+  </w:num>
+  <w:num w:numId="11" w16cid:durableId="276840744">
+    <w:abstractNumId w:val="13"/>
+  </w:num>
+  <w:num w:numId="12" w16cid:durableId="1191214830">
+    <w:abstractNumId w:val="11"/>
+  </w:num>
+  <w:num w:numId="13" w16cid:durableId="1741056680">
+    <w:abstractNumId w:val="1"/>
+  </w:num>
+  <w:num w:numId="14" w16cid:durableId="443428711">
+    <w:abstractNumId w:val="7"/>
+  </w:num>
+  <w:num w:numId="15" w16cid:durableId="1638224908">
+    <w:abstractNumId w:val="5"/>
   </w:num>
 </w:numbering>
 </file>
@@ -2822,6 +5192,25 @@
     <w:uiPriority w:val="99"/>
     <w:rsid w:val="00152B7D"/>
   </w:style>
+  <w:style w:type="table" w:styleId="TableGrid">
+    <w:name w:val="Table Grid"/>
+    <w:basedOn w:val="TableNormal"/>
+    <w:uiPriority w:val="39"/>
+    <w:rsid w:val="00C42F67"/>
+    <w:pPr>
+      <w:spacing w:after="0" w:line="240" w:lineRule="auto"/>
+    </w:pPr>
+    <w:tblPr>
+      <w:tblBorders>
+        <w:top w:val="single" w:sz="4" w:space="0" w:color="auto"/>
+        <w:left w:val="single" w:sz="4" w:space="0" w:color="auto"/>
+        <w:bottom w:val="single" w:sz="4" w:space="0" w:color="auto"/>
+        <w:right w:val="single" w:sz="4" w:space="0" w:color="auto"/>
+        <w:insideH w:val="single" w:sz="4" w:space="0" w:color="auto"/>
+        <w:insideV w:val="single" w:sz="4" w:space="0" w:color="auto"/>
+      </w:tblBorders>
+    </w:tblPr>
+  </w:style>
 </w:styles>
 </file>
 

</xml_diff>